<commit_message>
Update to final version - [Done] functional simulation and gate-level simulation both passed - [Done] best clock width is `17ns`, and clock time is `98634ns` - Report file finished
</commit_message>
<xml_diff>
--- a/HW3/Report.docx
+++ b/HW3/Report.docx
@@ -142,7 +142,7 @@
           <w:p>
             <w:pPr>
               <w:rPr>
-                <w:rFonts w:ascii="標楷體" w:eastAsia="標楷體" w:hAnsi="標楷體" w:cs="Times New Roman" w:hint="eastAsia"/>
+                <w:rFonts w:ascii="標楷體" w:eastAsia="標楷體" w:hAnsi="標楷體" w:cs="Times New Roman"/>
               </w:rPr>
             </w:pPr>
             <w:r>
@@ -294,12 +294,12 @@
             </w:pPr>
             <w:r>
               <w:rPr>
-                <w:rFonts w:ascii="Times New Roman" w:eastAsiaTheme="minorEastAsia" w:hAnsi="Times New Roman" w:cs="Times New Roman" w:hint="eastAsia"/>
+                <w:rFonts w:ascii="Times New Roman" w:eastAsiaTheme="minorEastAsia" w:hAnsi="Times New Roman" w:cs="Times New Roman"/>
                 <w:color w:val="FF0000"/>
                 <w:sz w:val="20"/>
                 <w:szCs w:val="20"/>
               </w:rPr>
-              <w:t>Score</w:t>
+              <w:t>100</w:t>
             </w:r>
           </w:p>
         </w:tc>
@@ -357,12 +357,12 @@
             </w:pPr>
             <w:r>
               <w:rPr>
-                <w:rFonts w:ascii="Times New Roman" w:eastAsiaTheme="minorEastAsia" w:hAnsi="Times New Roman" w:cs="Times New Roman" w:hint="eastAsia"/>
+                <w:rFonts w:ascii="Times New Roman" w:eastAsiaTheme="minorEastAsia" w:hAnsi="Times New Roman" w:cs="Times New Roman"/>
                 <w:color w:val="FF0000"/>
                 <w:sz w:val="20"/>
                 <w:szCs w:val="20"/>
               </w:rPr>
-              <w:t>Score</w:t>
+              <w:t>100</w:t>
             </w:r>
           </w:p>
         </w:tc>
@@ -444,7 +444,25 @@
                 <w:sz w:val="20"/>
                 <w:szCs w:val="20"/>
               </w:rPr>
-              <w:t>(ns)</w:t>
+              <w:t>17</w:t>
+            </w:r>
+            <w:r>
+              <w:rPr>
+                <w:rFonts w:ascii="Times New Roman" w:eastAsiaTheme="minorEastAsia" w:hAnsi="Times New Roman" w:cs="Times New Roman"/>
+                <w:color w:val="FF0000"/>
+                <w:sz w:val="20"/>
+                <w:szCs w:val="20"/>
+              </w:rPr>
+              <w:t xml:space="preserve"> </w:t>
+            </w:r>
+            <w:r>
+              <w:rPr>
+                <w:rFonts w:ascii="Times New Roman" w:eastAsiaTheme="minorEastAsia" w:hAnsi="Times New Roman" w:cs="Times New Roman"/>
+                <w:color w:val="FF0000"/>
+                <w:sz w:val="20"/>
+                <w:szCs w:val="20"/>
+              </w:rPr>
+              <w:t>ns</w:t>
             </w:r>
           </w:p>
         </w:tc>
@@ -503,7 +521,25 @@
                 <w:sz w:val="20"/>
                 <w:szCs w:val="20"/>
               </w:rPr>
-              <w:t>simulation time (ns)</w:t>
+              <w:t>98634</w:t>
+            </w:r>
+            <w:r>
+              <w:rPr>
+                <w:rFonts w:ascii="Times New Roman" w:hAnsi="Times New Roman" w:cs="Times New Roman"/>
+                <w:color w:val="FF0000"/>
+                <w:sz w:val="20"/>
+                <w:szCs w:val="20"/>
+              </w:rPr>
+              <w:t xml:space="preserve"> </w:t>
+            </w:r>
+            <w:r>
+              <w:rPr>
+                <w:rFonts w:ascii="Times New Roman" w:hAnsi="Times New Roman" w:cs="Times New Roman"/>
+                <w:color w:val="FF0000"/>
+                <w:sz w:val="20"/>
+                <w:szCs w:val="20"/>
+              </w:rPr>
+              <w:t>ns</w:t>
             </w:r>
           </w:p>
         </w:tc>
@@ -531,6 +567,60 @@
                 <w:rFonts w:ascii="Times New Roman" w:hAnsi="Times New Roman" w:cs="Times New Roman"/>
               </w:rPr>
             </w:pPr>
+            <w:r>
+              <w:rPr>
+                <w:rFonts w:ascii="Times New Roman" w:hAnsi="Times New Roman" w:cs="Times New Roman"/>
+              </w:rPr>
+              <w:drawing>
+                <wp:anchor distT="0" distB="0" distL="114300" distR="114300" simplePos="0" relativeHeight="251659264" behindDoc="0" locked="0" layoutInCell="1" allowOverlap="1" wp14:anchorId="2D1A58E0" wp14:editId="68154C70">
+                  <wp:simplePos x="0" y="0"/>
+                  <wp:positionH relativeFrom="column">
+                    <wp:posOffset>-38100</wp:posOffset>
+                  </wp:positionH>
+                  <wp:positionV relativeFrom="paragraph">
+                    <wp:posOffset>-903605</wp:posOffset>
+                  </wp:positionV>
+                  <wp:extent cx="2498090" cy="969010"/>
+                  <wp:effectExtent l="0" t="0" r="0" b="2540"/>
+                  <wp:wrapSquare wrapText="bothSides"/>
+                  <wp:docPr id="1653396188" name="Picture 1"/>
+                  <wp:cNvGraphicFramePr>
+                    <a:graphicFrameLocks xmlns:a="http://schemas.openxmlformats.org/drawingml/2006/main" noChangeAspect="1"/>
+                  </wp:cNvGraphicFramePr>
+                  <a:graphic xmlns:a="http://schemas.openxmlformats.org/drawingml/2006/main">
+                    <a:graphicData uri="http://schemas.openxmlformats.org/drawingml/2006/picture">
+                      <pic:pic xmlns:pic="http://schemas.openxmlformats.org/drawingml/2006/picture">
+                        <pic:nvPicPr>
+                          <pic:cNvPr id="1653396188" name=""/>
+                          <pic:cNvPicPr/>
+                        </pic:nvPicPr>
+                        <pic:blipFill>
+                          <a:blip r:embed="rId7"/>
+                          <a:stretch>
+                            <a:fillRect/>
+                          </a:stretch>
+                        </pic:blipFill>
+                        <pic:spPr>
+                          <a:xfrm>
+                            <a:off x="0" y="0"/>
+                            <a:ext cx="2498090" cy="969010"/>
+                          </a:xfrm>
+                          <a:prstGeom prst="rect">
+                            <a:avLst/>
+                          </a:prstGeom>
+                        </pic:spPr>
+                      </pic:pic>
+                    </a:graphicData>
+                  </a:graphic>
+                  <wp14:sizeRelH relativeFrom="margin">
+                    <wp14:pctWidth>0</wp14:pctWidth>
+                  </wp14:sizeRelH>
+                  <wp14:sizeRelV relativeFrom="margin">
+                    <wp14:pctHeight>0</wp14:pctHeight>
+                  </wp14:sizeRelV>
+                </wp:anchor>
+              </w:drawing>
+            </w:r>
           </w:p>
         </w:tc>
         <w:tc>
@@ -553,6 +643,60 @@
                 <w:rFonts w:ascii="Times New Roman" w:hAnsi="Times New Roman" w:cs="Times New Roman"/>
               </w:rPr>
             </w:pPr>
+            <w:r>
+              <w:rPr>
+                <w:rFonts w:ascii="Times New Roman" w:hAnsi="Times New Roman" w:cs="Times New Roman"/>
+              </w:rPr>
+              <w:drawing>
+                <wp:anchor distT="0" distB="0" distL="114300" distR="114300" simplePos="0" relativeHeight="251661312" behindDoc="0" locked="0" layoutInCell="1" allowOverlap="1" wp14:anchorId="4E4CA4FD" wp14:editId="5EB18D08">
+                  <wp:simplePos x="0" y="0"/>
+                  <wp:positionH relativeFrom="column">
+                    <wp:posOffset>6350</wp:posOffset>
+                  </wp:positionH>
+                  <wp:positionV relativeFrom="paragraph">
+                    <wp:posOffset>-727075</wp:posOffset>
+                  </wp:positionV>
+                  <wp:extent cx="2498725" cy="943610"/>
+                  <wp:effectExtent l="0" t="0" r="0" b="8890"/>
+                  <wp:wrapSquare wrapText="bothSides"/>
+                  <wp:docPr id="454524410" name="Picture 1"/>
+                  <wp:cNvGraphicFramePr>
+                    <a:graphicFrameLocks xmlns:a="http://schemas.openxmlformats.org/drawingml/2006/main" noChangeAspect="1"/>
+                  </wp:cNvGraphicFramePr>
+                  <a:graphic xmlns:a="http://schemas.openxmlformats.org/drawingml/2006/main">
+                    <a:graphicData uri="http://schemas.openxmlformats.org/drawingml/2006/picture">
+                      <pic:pic xmlns:pic="http://schemas.openxmlformats.org/drawingml/2006/picture">
+                        <pic:nvPicPr>
+                          <pic:cNvPr id="454524410" name=""/>
+                          <pic:cNvPicPr/>
+                        </pic:nvPicPr>
+                        <pic:blipFill>
+                          <a:blip r:embed="rId8"/>
+                          <a:stretch>
+                            <a:fillRect/>
+                          </a:stretch>
+                        </pic:blipFill>
+                        <pic:spPr>
+                          <a:xfrm>
+                            <a:off x="0" y="0"/>
+                            <a:ext cx="2498725" cy="943610"/>
+                          </a:xfrm>
+                          <a:prstGeom prst="rect">
+                            <a:avLst/>
+                          </a:prstGeom>
+                        </pic:spPr>
+                      </pic:pic>
+                    </a:graphicData>
+                  </a:graphic>
+                  <wp14:sizeRelH relativeFrom="margin">
+                    <wp14:pctWidth>0</wp14:pctWidth>
+                  </wp14:sizeRelH>
+                  <wp14:sizeRelV relativeFrom="margin">
+                    <wp14:pctHeight>0</wp14:pctHeight>
+                  </wp14:sizeRelV>
+                </wp:anchor>
+              </w:drawing>
+            </w:r>
           </w:p>
         </w:tc>
       </w:tr>
@@ -635,6 +779,12 @@
                 <w:rFonts w:ascii="Times New Roman" w:hAnsi="Times New Roman" w:cs="Times New Roman"/>
               </w:rPr>
             </w:pPr>
+            <w:r>
+              <w:rPr>
+                <w:rFonts w:ascii="Times New Roman" w:hAnsi="Times New Roman" w:cs="Times New Roman"/>
+              </w:rPr>
+              <w:t>448</w:t>
+            </w:r>
           </w:p>
         </w:tc>
       </w:tr>
@@ -685,6 +835,12 @@
                 <w:rFonts w:ascii="Times New Roman" w:hAnsi="Times New Roman" w:cs="Times New Roman"/>
               </w:rPr>
             </w:pPr>
+            <w:r>
+              <w:rPr>
+                <w:rFonts w:ascii="Times New Roman" w:hAnsi="Times New Roman" w:cs="Times New Roman"/>
+              </w:rPr>
+              <w:t>0</w:t>
+            </w:r>
           </w:p>
         </w:tc>
       </w:tr>
@@ -735,6 +891,12 @@
                 <w:rFonts w:ascii="Times New Roman" w:hAnsi="Times New Roman" w:cs="Times New Roman"/>
               </w:rPr>
             </w:pPr>
+            <w:r>
+              <w:rPr>
+                <w:rFonts w:ascii="Times New Roman" w:hAnsi="Times New Roman" w:cs="Times New Roman"/>
+              </w:rPr>
+              <w:t>1</w:t>
+            </w:r>
           </w:p>
         </w:tc>
       </w:tr>
@@ -762,6 +924,52 @@
                 <w:rFonts w:ascii="Times New Roman" w:hAnsi="Times New Roman" w:cs="Times New Roman"/>
               </w:rPr>
             </w:pPr>
+            <w:r>
+              <w:rPr>
+                <w:rFonts w:ascii="Times New Roman" w:hAnsi="Times New Roman" w:cs="Times New Roman"/>
+              </w:rPr>
+              <w:drawing>
+                <wp:inline distT="0" distB="0" distL="0" distR="0" wp14:anchorId="34DF9210" wp14:editId="3B39BF8E">
+                  <wp:extent cx="4819650" cy="2680335"/>
+                  <wp:effectExtent l="0" t="0" r="0" b="5715"/>
+                  <wp:docPr id="324720705" name="Picture 1"/>
+                  <wp:cNvGraphicFramePr>
+                    <a:graphicFrameLocks xmlns:a="http://schemas.openxmlformats.org/drawingml/2006/main" noChangeAspect="1"/>
+                  </wp:cNvGraphicFramePr>
+                  <a:graphic xmlns:a="http://schemas.openxmlformats.org/drawingml/2006/main">
+                    <a:graphicData uri="http://schemas.openxmlformats.org/drawingml/2006/picture">
+                      <pic:pic xmlns:pic="http://schemas.openxmlformats.org/drawingml/2006/picture">
+                        <pic:nvPicPr>
+                          <pic:cNvPr id="324720705" name=""/>
+                          <pic:cNvPicPr/>
+                        </pic:nvPicPr>
+                        <pic:blipFill>
+                          <a:blip r:embed="rId9">
+                            <a:extLst>
+                              <a:ext uri="{28A0092B-C50C-407E-A947-70E740481C1C}">
+                                <a14:useLocalDpi xmlns:a14="http://schemas.microsoft.com/office/drawing/2010/main" val="0"/>
+                              </a:ext>
+                            </a:extLst>
+                          </a:blip>
+                          <a:stretch>
+                            <a:fillRect/>
+                          </a:stretch>
+                        </pic:blipFill>
+                        <pic:spPr>
+                          <a:xfrm>
+                            <a:off x="0" y="0"/>
+                            <a:ext cx="4819650" cy="2680335"/>
+                          </a:xfrm>
+                          <a:prstGeom prst="rect">
+                            <a:avLst/>
+                          </a:prstGeom>
+                        </pic:spPr>
+                      </pic:pic>
+                    </a:graphicData>
+                  </a:graphic>
+                </wp:inline>
+              </w:drawing>
+            </w:r>
           </w:p>
         </w:tc>
       </w:tr>
@@ -819,10 +1027,1646 @@
           <w:p>
             <w:pPr>
               <w:rPr>
-                <w:rFonts w:ascii="Times New Roman" w:hAnsi="Times New Roman" w:cs="Times New Roman"/>
-                <w:color w:val="BFBFBF" w:themeColor="background1" w:themeShade="BF"/>
+                <w:rFonts w:ascii="Times New Roman" w:eastAsia="標楷體" w:hAnsi="Times New Roman" w:cs="Times New Roman"/>
               </w:rPr>
             </w:pPr>
+            <w:r>
+              <w:rPr>
+                <w:rFonts w:ascii="Times New Roman" w:eastAsia="標楷體" w:hAnsi="Times New Roman" w:cs="Times New Roman" w:hint="eastAsia"/>
+              </w:rPr>
+              <w:t xml:space="preserve">    </w:t>
+            </w:r>
+            <w:r>
+              <w:rPr>
+                <w:rFonts w:ascii="Times New Roman" w:eastAsia="標楷體" w:hAnsi="Times New Roman" w:cs="Times New Roman"/>
+              </w:rPr>
+              <w:t>我的設計是用分成四個</w:t>
+            </w:r>
+            <w:r>
+              <w:rPr>
+                <w:rFonts w:ascii="Times New Roman" w:eastAsia="標楷體" w:hAnsi="Times New Roman" w:cs="Times New Roman"/>
+              </w:rPr>
+              <w:t>state</w:t>
+            </w:r>
+            <w:r>
+              <w:rPr>
+                <w:rFonts w:ascii="Times New Roman" w:eastAsia="標楷體" w:hAnsi="Times New Roman" w:cs="Times New Roman" w:hint="eastAsia"/>
+              </w:rPr>
+              <w:t>s</w:t>
+            </w:r>
+            <w:r>
+              <w:rPr>
+                <w:rFonts w:ascii="Times New Roman" w:eastAsia="標楷體" w:hAnsi="Times New Roman" w:cs="Times New Roman"/>
+              </w:rPr>
+              <w:t>的</w:t>
+            </w:r>
+            <w:r>
+              <w:rPr>
+                <w:rFonts w:ascii="Times New Roman" w:eastAsia="標楷體" w:hAnsi="Times New Roman" w:cs="Times New Roman"/>
+              </w:rPr>
+              <w:t>FSM</w:t>
+            </w:r>
+            <w:r>
+              <w:rPr>
+                <w:rFonts w:ascii="Times New Roman" w:eastAsia="標楷體" w:hAnsi="Times New Roman" w:cs="Times New Roman" w:hint="eastAsia"/>
+              </w:rPr>
+              <w:t>完成，</w:t>
+            </w:r>
+            <w:r>
+              <w:rPr>
+                <w:rFonts w:ascii="Times New Roman" w:eastAsia="標楷體" w:hAnsi="Times New Roman" w:cs="Times New Roman"/>
+              </w:rPr>
+              <w:t>s</w:t>
+            </w:r>
+            <w:r>
+              <w:rPr>
+                <w:rFonts w:ascii="Times New Roman" w:eastAsia="標楷體" w:hAnsi="Times New Roman" w:cs="Times New Roman" w:hint="eastAsia"/>
+              </w:rPr>
+              <w:t>tate</w:t>
+            </w:r>
+            <w:r>
+              <w:rPr>
+                <w:rFonts w:ascii="Times New Roman" w:eastAsia="標楷體" w:hAnsi="Times New Roman" w:cs="Times New Roman" w:hint="eastAsia"/>
+              </w:rPr>
+              <w:t>分別為</w:t>
+            </w:r>
+            <w:r>
+              <w:rPr>
+                <w:rFonts w:ascii="Times New Roman" w:eastAsia="標楷體" w:hAnsi="Times New Roman" w:cs="Times New Roman" w:hint="eastAsia"/>
+              </w:rPr>
+              <w:t>MAT1_READ</w:t>
+            </w:r>
+            <w:r>
+              <w:rPr>
+                <w:rFonts w:ascii="Times New Roman" w:eastAsia="標楷體" w:hAnsi="Times New Roman" w:cs="Times New Roman" w:hint="eastAsia"/>
+              </w:rPr>
+              <w:t>、</w:t>
+            </w:r>
+            <w:r>
+              <w:rPr>
+                <w:rFonts w:ascii="Times New Roman" w:eastAsia="標楷體" w:hAnsi="Times New Roman" w:cs="Times New Roman"/>
+              </w:rPr>
+              <w:t>M</w:t>
+            </w:r>
+            <w:r>
+              <w:rPr>
+                <w:rFonts w:ascii="Times New Roman" w:eastAsia="標楷體" w:hAnsi="Times New Roman" w:cs="Times New Roman" w:hint="eastAsia"/>
+              </w:rPr>
+              <w:t>AT2_READ</w:t>
+            </w:r>
+            <w:r>
+              <w:rPr>
+                <w:rFonts w:ascii="Times New Roman" w:eastAsia="標楷體" w:hAnsi="Times New Roman" w:cs="Times New Roman" w:hint="eastAsia"/>
+              </w:rPr>
+              <w:t>、</w:t>
+            </w:r>
+            <w:r>
+              <w:rPr>
+                <w:rFonts w:ascii="Times New Roman" w:eastAsia="標楷體" w:hAnsi="Times New Roman" w:cs="Times New Roman"/>
+              </w:rPr>
+              <w:t>M</w:t>
+            </w:r>
+            <w:r>
+              <w:rPr>
+                <w:rFonts w:ascii="Times New Roman" w:eastAsia="標楷體" w:hAnsi="Times New Roman" w:cs="Times New Roman" w:hint="eastAsia"/>
+              </w:rPr>
+              <w:t>ULTIPLY</w:t>
+            </w:r>
+            <w:r>
+              <w:rPr>
+                <w:rFonts w:ascii="Times New Roman" w:eastAsia="標楷體" w:hAnsi="Times New Roman" w:cs="Times New Roman" w:hint="eastAsia"/>
+              </w:rPr>
+              <w:t>及</w:t>
+            </w:r>
+            <w:r>
+              <w:rPr>
+                <w:rFonts w:ascii="Times New Roman" w:eastAsia="標楷體" w:hAnsi="Times New Roman" w:cs="Times New Roman" w:hint="eastAsia"/>
+              </w:rPr>
+              <w:t>OUTPUT</w:t>
+            </w:r>
+            <w:r>
+              <w:rPr>
+                <w:rFonts w:ascii="Times New Roman" w:eastAsia="標楷體" w:hAnsi="Times New Roman" w:cs="Times New Roman" w:hint="eastAsia"/>
+              </w:rPr>
+              <w:t>。並且針對</w:t>
+            </w:r>
+            <w:r>
+              <w:rPr>
+                <w:rFonts w:ascii="Times New Roman" w:eastAsia="標楷體" w:hAnsi="Times New Roman" w:cs="Times New Roman" w:hint="eastAsia"/>
+              </w:rPr>
+              <w:t>matrix1</w:t>
+            </w:r>
+            <w:r>
+              <w:rPr>
+                <w:rFonts w:ascii="Times New Roman" w:eastAsia="標楷體" w:hAnsi="Times New Roman" w:cs="Times New Roman" w:hint="eastAsia"/>
+              </w:rPr>
+              <w:t>和</w:t>
+            </w:r>
+            <w:r>
+              <w:rPr>
+                <w:rFonts w:ascii="Times New Roman" w:eastAsia="標楷體" w:hAnsi="Times New Roman" w:cs="Times New Roman" w:hint="eastAsia"/>
+              </w:rPr>
+              <w:t>matrix2</w:t>
+            </w:r>
+            <w:r>
+              <w:rPr>
+                <w:rFonts w:ascii="Times New Roman" w:eastAsia="標楷體" w:hAnsi="Times New Roman" w:cs="Times New Roman" w:hint="eastAsia"/>
+              </w:rPr>
+              <w:t>，我是直接預設</w:t>
+            </w:r>
+            <w:r>
+              <w:rPr>
+                <w:rFonts w:ascii="Times New Roman" w:eastAsia="標楷體" w:hAnsi="Times New Roman" w:cs="Times New Roman" w:hint="eastAsia"/>
+              </w:rPr>
+              <w:t>2</w:t>
+            </w:r>
+            <w:r>
+              <w:rPr>
+                <w:rFonts w:ascii="Times New Roman" w:eastAsia="標楷體" w:hAnsi="Times New Roman" w:cs="Times New Roman" w:hint="eastAsia"/>
+              </w:rPr>
+              <w:t>個</w:t>
+            </w:r>
+            <w:r>
+              <w:rPr>
+                <w:rFonts w:ascii="Times New Roman" w:eastAsia="標楷體" w:hAnsi="Times New Roman" w:cs="Times New Roman" w:hint="eastAsia"/>
+              </w:rPr>
+              <w:t>8-</w:t>
+            </w:r>
+            <w:r>
+              <w:rPr>
+                <w:rFonts w:ascii="Times New Roman" w:eastAsia="標楷體" w:hAnsi="Times New Roman" w:cs="Times New Roman"/>
+              </w:rPr>
+              <w:t>b</w:t>
+            </w:r>
+            <w:r>
+              <w:rPr>
+                <w:rFonts w:ascii="Times New Roman" w:eastAsia="標楷體" w:hAnsi="Times New Roman" w:cs="Times New Roman" w:hint="eastAsia"/>
+              </w:rPr>
+              <w:t>it</w:t>
+            </w:r>
+            <w:r>
+              <w:rPr>
+                <w:rFonts w:ascii="Times New Roman" w:eastAsia="標楷體" w:hAnsi="Times New Roman" w:cs="Times New Roman" w:hint="eastAsia"/>
+              </w:rPr>
+              <w:t>，</w:t>
+            </w:r>
+            <w:r>
+              <w:rPr>
+                <w:rFonts w:ascii="Times New Roman" w:eastAsia="標楷體" w:hAnsi="Times New Roman" w:cs="Times New Roman" w:hint="eastAsia"/>
+              </w:rPr>
+              <w:t>固定</w:t>
+            </w:r>
+            <w:r>
+              <w:rPr>
+                <w:rFonts w:ascii="Times New Roman" w:eastAsia="標楷體" w:hAnsi="Times New Roman" w:cs="Times New Roman" w:hint="eastAsia"/>
+              </w:rPr>
+              <w:t>大小為</w:t>
+            </w:r>
+            <w:r>
+              <w:rPr>
+                <w:rFonts w:ascii="Times New Roman" w:eastAsia="標楷體" w:hAnsi="Times New Roman" w:cs="Times New Roman" w:hint="eastAsia"/>
+              </w:rPr>
+              <w:t>4*4</w:t>
+            </w:r>
+            <w:r>
+              <w:rPr>
+                <w:rFonts w:ascii="Times New Roman" w:eastAsia="標楷體" w:hAnsi="Times New Roman" w:cs="Times New Roman" w:hint="eastAsia"/>
+              </w:rPr>
+              <w:t>的</w:t>
+            </w:r>
+            <w:r>
+              <w:rPr>
+                <w:rFonts w:ascii="Times New Roman" w:eastAsia="標楷體" w:hAnsi="Times New Roman" w:cs="Times New Roman"/>
+              </w:rPr>
+              <w:t>2</w:t>
+            </w:r>
+            <w:r>
+              <w:rPr>
+                <w:rFonts w:ascii="Times New Roman" w:eastAsia="標楷體" w:hAnsi="Times New Roman" w:cs="Times New Roman" w:hint="eastAsia"/>
+              </w:rPr>
+              <w:t>D array</w:t>
+            </w:r>
+            <w:r>
+              <w:rPr>
+                <w:rFonts w:ascii="Times New Roman" w:eastAsia="標楷體" w:hAnsi="Times New Roman" w:cs="Times New Roman" w:hint="eastAsia"/>
+              </w:rPr>
+              <w:t>(</w:t>
+            </w:r>
+            <w:r>
+              <w:rPr>
+                <w:rFonts w:ascii="Times New Roman" w:eastAsia="標楷體" w:hAnsi="Times New Roman" w:cs="Times New Roman" w:hint="eastAsia"/>
+              </w:rPr>
+              <w:t>我</w:t>
+            </w:r>
+            <w:r>
+              <w:rPr>
+                <w:rFonts w:ascii="Times New Roman" w:eastAsia="標楷體" w:hAnsi="Times New Roman" w:cs="Times New Roman" w:hint="eastAsia"/>
+              </w:rPr>
+              <w:t>認為</w:t>
+            </w:r>
+            <w:r>
+              <w:rPr>
+                <w:rFonts w:ascii="Times New Roman" w:eastAsia="標楷體" w:hAnsi="Times New Roman" w:cs="Times New Roman" w:hint="eastAsia"/>
+              </w:rPr>
+              <w:t>如果用</w:t>
+            </w:r>
+            <w:r>
+              <w:rPr>
+                <w:rFonts w:ascii="Times New Roman" w:eastAsia="標楷體" w:hAnsi="Times New Roman" w:cs="Times New Roman" w:hint="eastAsia"/>
+              </w:rPr>
+              <w:t>變動</w:t>
+            </w:r>
+            <w:r>
+              <w:rPr>
+                <w:rFonts w:ascii="Times New Roman" w:eastAsia="標楷體" w:hAnsi="Times New Roman" w:cs="Times New Roman" w:hint="eastAsia"/>
+              </w:rPr>
+              <w:t>大小的</w:t>
+            </w:r>
+            <w:r>
+              <w:rPr>
+                <w:rFonts w:ascii="Times New Roman" w:eastAsia="標楷體" w:hAnsi="Times New Roman" w:cs="Times New Roman" w:hint="eastAsia"/>
+              </w:rPr>
+              <w:t>matrix size</w:t>
+            </w:r>
+            <w:r>
+              <w:rPr>
+                <w:rFonts w:ascii="Times New Roman" w:eastAsia="標楷體" w:hAnsi="Times New Roman" w:cs="Times New Roman" w:hint="eastAsia"/>
+              </w:rPr>
+              <w:t>可能會導致</w:t>
+            </w:r>
+            <w:r>
+              <w:rPr>
+                <w:rFonts w:ascii="Times New Roman" w:eastAsia="標楷體" w:hAnsi="Times New Roman" w:cs="Times New Roman" w:hint="eastAsia"/>
+              </w:rPr>
+              <w:t>在</w:t>
+            </w:r>
+            <w:r>
+              <w:rPr>
+                <w:rFonts w:ascii="Times New Roman" w:eastAsia="標楷體" w:hAnsi="Times New Roman" w:cs="Times New Roman" w:hint="eastAsia"/>
+              </w:rPr>
+              <w:t>synthesis</w:t>
+            </w:r>
+            <w:r>
+              <w:rPr>
+                <w:rFonts w:ascii="Times New Roman" w:eastAsia="標楷體" w:hAnsi="Times New Roman" w:cs="Times New Roman" w:hint="eastAsia"/>
+              </w:rPr>
+              <w:t>時有問題</w:t>
+            </w:r>
+            <w:r>
+              <w:rPr>
+                <w:rFonts w:ascii="Times New Roman" w:eastAsia="標楷體" w:hAnsi="Times New Roman" w:cs="Times New Roman" w:hint="eastAsia"/>
+              </w:rPr>
+              <w:t>，</w:t>
+            </w:r>
+            <w:r>
+              <w:rPr>
+                <w:rFonts w:ascii="Times New Roman" w:eastAsia="標楷體" w:hAnsi="Times New Roman" w:cs="Times New Roman" w:hint="eastAsia"/>
+              </w:rPr>
+              <w:t>因為</w:t>
+            </w:r>
+            <w:r>
+              <w:rPr>
+                <w:rFonts w:ascii="Times New Roman" w:eastAsia="標楷體" w:hAnsi="Times New Roman" w:cs="Times New Roman" w:hint="eastAsia"/>
+              </w:rPr>
+              <w:t>就合成角度</w:t>
+            </w:r>
+            <w:r>
+              <w:rPr>
+                <w:rFonts w:ascii="Times New Roman" w:eastAsia="標楷體" w:hAnsi="Times New Roman" w:cs="Times New Roman" w:hint="eastAsia"/>
+              </w:rPr>
+              <w:t>而言，</w:t>
+            </w:r>
+            <w:r>
+              <w:rPr>
+                <w:rFonts w:ascii="Times New Roman" w:eastAsia="標楷體" w:hAnsi="Times New Roman" w:cs="Times New Roman" w:hint="eastAsia"/>
+              </w:rPr>
+              <w:t>要去合成一個</w:t>
+            </w:r>
+            <w:r>
+              <w:rPr>
+                <w:rFonts w:ascii="Times New Roman" w:eastAsia="標楷體" w:hAnsi="Times New Roman" w:cs="Times New Roman" w:hint="eastAsia"/>
+              </w:rPr>
+              <w:t>會變動大小的硬體感覺並不合理</w:t>
+            </w:r>
+            <w:r>
+              <w:rPr>
+                <w:rFonts w:ascii="Times New Roman" w:eastAsia="標楷體" w:hAnsi="Times New Roman" w:cs="Times New Roman" w:hint="eastAsia"/>
+              </w:rPr>
+              <w:t>)</w:t>
+            </w:r>
+            <w:r>
+              <w:rPr>
+                <w:rFonts w:ascii="Times New Roman" w:eastAsia="標楷體" w:hAnsi="Times New Roman" w:cs="Times New Roman" w:hint="eastAsia"/>
+              </w:rPr>
+              <w:t>，並用</w:t>
+            </w:r>
+            <w:r>
+              <w:rPr>
+                <w:rFonts w:ascii="Times New Roman" w:eastAsia="標楷體" w:hAnsi="Times New Roman" w:cs="Times New Roman" w:hint="eastAsia"/>
+              </w:rPr>
+              <w:t>row_1</w:t>
+            </w:r>
+            <w:r>
+              <w:rPr>
+                <w:rFonts w:ascii="Times New Roman" w:eastAsia="標楷體" w:hAnsi="Times New Roman" w:cs="Times New Roman" w:hint="eastAsia"/>
+              </w:rPr>
+              <w:t>、</w:t>
+            </w:r>
+            <w:r>
+              <w:rPr>
+                <w:rFonts w:ascii="Times New Roman" w:eastAsia="標楷體" w:hAnsi="Times New Roman" w:cs="Times New Roman"/>
+              </w:rPr>
+              <w:t>r</w:t>
+            </w:r>
+            <w:r>
+              <w:rPr>
+                <w:rFonts w:ascii="Times New Roman" w:eastAsia="標楷體" w:hAnsi="Times New Roman" w:cs="Times New Roman" w:hint="eastAsia"/>
+              </w:rPr>
+              <w:t>ow_2</w:t>
+            </w:r>
+            <w:r>
+              <w:rPr>
+                <w:rFonts w:ascii="Times New Roman" w:eastAsia="標楷體" w:hAnsi="Times New Roman" w:cs="Times New Roman" w:hint="eastAsia"/>
+              </w:rPr>
+              <w:t>、</w:t>
+            </w:r>
+            <w:r>
+              <w:rPr>
+                <w:rFonts w:ascii="Times New Roman" w:eastAsia="標楷體" w:hAnsi="Times New Roman" w:cs="Times New Roman"/>
+              </w:rPr>
+              <w:t>c</w:t>
+            </w:r>
+            <w:r>
+              <w:rPr>
+                <w:rFonts w:ascii="Times New Roman" w:eastAsia="標楷體" w:hAnsi="Times New Roman" w:cs="Times New Roman" w:hint="eastAsia"/>
+              </w:rPr>
+              <w:t>ol_1</w:t>
+            </w:r>
+            <w:r>
+              <w:rPr>
+                <w:rFonts w:ascii="Times New Roman" w:eastAsia="標楷體" w:hAnsi="Times New Roman" w:cs="Times New Roman" w:hint="eastAsia"/>
+              </w:rPr>
+              <w:t>及</w:t>
+            </w:r>
+            <w:r>
+              <w:rPr>
+                <w:rFonts w:ascii="Times New Roman" w:eastAsia="標楷體" w:hAnsi="Times New Roman" w:cs="Times New Roman" w:hint="eastAsia"/>
+              </w:rPr>
+              <w:t>col</w:t>
+            </w:r>
+            <w:r>
+              <w:rPr>
+                <w:rFonts w:ascii="Times New Roman" w:eastAsia="標楷體" w:hAnsi="Times New Roman" w:cs="Times New Roman"/>
+              </w:rPr>
+              <w:softHyphen/>
+            </w:r>
+            <w:r>
+              <w:rPr>
+                <w:rFonts w:ascii="Times New Roman" w:eastAsia="標楷體" w:hAnsi="Times New Roman" w:cs="Times New Roman" w:hint="eastAsia"/>
+              </w:rPr>
+              <w:t>_2</w:t>
+            </w:r>
+            <w:r>
+              <w:rPr>
+                <w:rFonts w:ascii="Times New Roman" w:eastAsia="標楷體" w:hAnsi="Times New Roman" w:cs="Times New Roman" w:hint="eastAsia"/>
+              </w:rPr>
+              <w:t>控制</w:t>
+            </w:r>
+            <w:r>
+              <w:rPr>
+                <w:rFonts w:ascii="Times New Roman" w:eastAsia="標楷體" w:hAnsi="Times New Roman" w:cs="Times New Roman" w:hint="eastAsia"/>
+              </w:rPr>
+              <w:t>in_data</w:t>
+            </w:r>
+            <w:r>
+              <w:rPr>
+                <w:rFonts w:ascii="Times New Roman" w:eastAsia="標楷體" w:hAnsi="Times New Roman" w:cs="Times New Roman" w:hint="eastAsia"/>
+              </w:rPr>
+              <w:t>要存到</w:t>
+            </w:r>
+            <w:r>
+              <w:rPr>
+                <w:rFonts w:ascii="Times New Roman" w:eastAsia="標楷體" w:hAnsi="Times New Roman" w:cs="Times New Roman" w:hint="eastAsia"/>
+              </w:rPr>
+              <w:t>matrix</w:t>
+            </w:r>
+            <w:r>
+              <w:rPr>
+                <w:rFonts w:ascii="Times New Roman" w:eastAsia="標楷體" w:hAnsi="Times New Roman" w:cs="Times New Roman" w:hint="eastAsia"/>
+              </w:rPr>
+              <w:t>的哪個位置，因此</w:t>
+            </w:r>
+            <w:r>
+              <w:rPr>
+                <w:rFonts w:ascii="Times New Roman" w:eastAsia="標楷體" w:hAnsi="Times New Roman" w:cs="Times New Roman" w:hint="eastAsia"/>
+              </w:rPr>
+              <w:t>MAT1_READ</w:t>
+            </w:r>
+            <w:r>
+              <w:rPr>
+                <w:rFonts w:ascii="Times New Roman" w:eastAsia="標楷體" w:hAnsi="Times New Roman" w:cs="Times New Roman" w:hint="eastAsia"/>
+              </w:rPr>
+              <w:t>和</w:t>
+            </w:r>
+            <w:r>
+              <w:rPr>
+                <w:rFonts w:ascii="Times New Roman" w:eastAsia="標楷體" w:hAnsi="Times New Roman" w:cs="Times New Roman" w:hint="eastAsia"/>
+              </w:rPr>
+              <w:t>MAT2_READ</w:t>
+            </w:r>
+            <w:r>
+              <w:rPr>
+                <w:rFonts w:ascii="Times New Roman" w:eastAsia="標楷體" w:hAnsi="Times New Roman" w:cs="Times New Roman" w:hint="eastAsia"/>
+              </w:rPr>
+              <w:lastRenderedPageBreak/>
+              <w:t>的</w:t>
+            </w:r>
+            <w:r>
+              <w:rPr>
+                <w:rFonts w:ascii="Times New Roman" w:eastAsia="標楷體" w:hAnsi="Times New Roman" w:cs="Times New Roman" w:hint="eastAsia"/>
+              </w:rPr>
+              <w:t>2</w:t>
+            </w:r>
+            <w:r>
+              <w:rPr>
+                <w:rFonts w:ascii="Times New Roman" w:eastAsia="標楷體" w:hAnsi="Times New Roman" w:cs="Times New Roman" w:hint="eastAsia"/>
+              </w:rPr>
+              <w:t>個</w:t>
+            </w:r>
+            <w:r>
+              <w:rPr>
+                <w:rFonts w:ascii="Times New Roman" w:eastAsia="標楷體" w:hAnsi="Times New Roman" w:cs="Times New Roman" w:hint="eastAsia"/>
+              </w:rPr>
+              <w:t>states</w:t>
+            </w:r>
+            <w:r>
+              <w:rPr>
+                <w:rFonts w:ascii="Times New Roman" w:eastAsia="標楷體" w:hAnsi="Times New Roman" w:cs="Times New Roman" w:hint="eastAsia"/>
+              </w:rPr>
+              <w:t>寫法其實很相似。</w:t>
+            </w:r>
+          </w:p>
+          <w:p>
+            <w:pPr>
+              <w:rPr>
+                <w:rFonts w:ascii="Times New Roman" w:eastAsia="標楷體" w:hAnsi="Times New Roman" w:cs="Times New Roman"/>
+              </w:rPr>
+            </w:pPr>
+            <w:r>
+              <w:rPr>
+                <w:rFonts w:ascii="Times New Roman" w:eastAsia="標楷體" w:hAnsi="Times New Roman" w:cs="Times New Roman" w:hint="eastAsia"/>
+              </w:rPr>
+              <w:t xml:space="preserve">    </w:t>
+            </w:r>
+            <w:r>
+              <w:rPr>
+                <w:rFonts w:ascii="Times New Roman" w:eastAsia="標楷體" w:hAnsi="Times New Roman" w:cs="Times New Roman" w:hint="eastAsia"/>
+              </w:rPr>
+              <w:t>至於</w:t>
+            </w:r>
+            <w:r>
+              <w:rPr>
+                <w:rFonts w:ascii="Times New Roman" w:eastAsia="標楷體" w:hAnsi="Times New Roman" w:cs="Times New Roman" w:hint="eastAsia"/>
+              </w:rPr>
+              <w:t>invalid matrix</w:t>
+            </w:r>
+            <w:r>
+              <w:rPr>
+                <w:rFonts w:ascii="Times New Roman" w:eastAsia="標楷體" w:hAnsi="Times New Roman" w:cs="Times New Roman" w:hint="eastAsia"/>
+              </w:rPr>
+              <w:t>會發生的原因，我有想到兩個可能性。第一個是</w:t>
+            </w:r>
+            <w:r>
+              <w:rPr>
+                <w:rFonts w:ascii="Times New Roman" w:eastAsia="標楷體" w:hAnsi="Times New Roman" w:cs="Times New Roman" w:hint="eastAsia"/>
+              </w:rPr>
+              <w:t>matrix</w:t>
+            </w:r>
+            <w:r>
+              <w:rPr>
+                <w:rFonts w:ascii="Times New Roman" w:eastAsia="標楷體" w:hAnsi="Times New Roman" w:cs="Times New Roman" w:hint="eastAsia"/>
+              </w:rPr>
+              <w:t>不同</w:t>
+            </w:r>
+            <w:r>
+              <w:rPr>
+                <w:rFonts w:ascii="Times New Roman" w:eastAsia="標楷體" w:hAnsi="Times New Roman" w:cs="Times New Roman" w:hint="eastAsia"/>
+              </w:rPr>
+              <w:t>row</w:t>
+            </w:r>
+            <w:r>
+              <w:rPr>
+                <w:rFonts w:ascii="Times New Roman" w:eastAsia="標楷體" w:hAnsi="Times New Roman" w:cs="Times New Roman" w:hint="eastAsia"/>
+              </w:rPr>
+              <w:t>輸入的</w:t>
+            </w:r>
+            <w:r>
+              <w:rPr>
+                <w:rFonts w:ascii="Times New Roman" w:eastAsia="標楷體" w:hAnsi="Times New Roman" w:cs="Times New Roman" w:hint="eastAsia"/>
+              </w:rPr>
+              <w:t>column</w:t>
+            </w:r>
+            <w:r>
+              <w:rPr>
+                <w:rFonts w:ascii="Times New Roman" w:eastAsia="標楷體" w:hAnsi="Times New Roman" w:cs="Times New Roman" w:hint="eastAsia"/>
+              </w:rPr>
+              <w:t>數不一，例如</w:t>
+            </w:r>
+            <w:r>
+              <w:rPr>
+                <w:rFonts w:ascii="Times New Roman" w:eastAsia="標楷體" w:hAnsi="Times New Roman" w:cs="Times New Roman" w:hint="eastAsia"/>
+              </w:rPr>
+              <w:t>: matrix1</w:t>
+            </w:r>
+            <w:r>
+              <w:rPr>
+                <w:rFonts w:ascii="Times New Roman" w:eastAsia="標楷體" w:hAnsi="Times New Roman" w:cs="Times New Roman" w:hint="eastAsia"/>
+              </w:rPr>
+              <w:t>的第一個</w:t>
+            </w:r>
+            <w:r>
+              <w:rPr>
+                <w:rFonts w:ascii="Times New Roman" w:eastAsia="標楷體" w:hAnsi="Times New Roman" w:cs="Times New Roman" w:hint="eastAsia"/>
+              </w:rPr>
+              <w:t>row</w:t>
+            </w:r>
+            <w:r>
+              <w:rPr>
+                <w:rFonts w:ascii="Times New Roman" w:eastAsia="標楷體" w:hAnsi="Times New Roman" w:cs="Times New Roman" w:hint="eastAsia"/>
+              </w:rPr>
+              <w:t>有</w:t>
+            </w:r>
+            <w:r>
+              <w:rPr>
+                <w:rFonts w:ascii="Times New Roman" w:eastAsia="標楷體" w:hAnsi="Times New Roman" w:cs="Times New Roman" w:hint="eastAsia"/>
+              </w:rPr>
+              <w:t>3</w:t>
+            </w:r>
+            <w:r>
+              <w:rPr>
+                <w:rFonts w:ascii="Times New Roman" w:eastAsia="標楷體" w:hAnsi="Times New Roman" w:cs="Times New Roman" w:hint="eastAsia"/>
+              </w:rPr>
+              <w:t>個</w:t>
+            </w:r>
+            <w:r>
+              <w:rPr>
+                <w:rFonts w:ascii="Times New Roman" w:eastAsia="標楷體" w:hAnsi="Times New Roman" w:cs="Times New Roman" w:hint="eastAsia"/>
+              </w:rPr>
+              <w:t>components</w:t>
+            </w:r>
+            <w:r>
+              <w:rPr>
+                <w:rFonts w:ascii="Times New Roman" w:eastAsia="標楷體" w:hAnsi="Times New Roman" w:cs="Times New Roman" w:hint="eastAsia"/>
+              </w:rPr>
+              <w:t>，但是第二個</w:t>
+            </w:r>
+            <w:r>
+              <w:rPr>
+                <w:rFonts w:ascii="Times New Roman" w:eastAsia="標楷體" w:hAnsi="Times New Roman" w:cs="Times New Roman" w:hint="eastAsia"/>
+              </w:rPr>
+              <w:t>row</w:t>
+            </w:r>
+            <w:r>
+              <w:rPr>
+                <w:rFonts w:ascii="Times New Roman" w:eastAsia="標楷體" w:hAnsi="Times New Roman" w:cs="Times New Roman" w:hint="eastAsia"/>
+              </w:rPr>
+              <w:t>卻變成有</w:t>
+            </w:r>
+            <w:r>
+              <w:rPr>
+                <w:rFonts w:ascii="Times New Roman" w:eastAsia="標楷體" w:hAnsi="Times New Roman" w:cs="Times New Roman" w:hint="eastAsia"/>
+              </w:rPr>
+              <w:t>2</w:t>
+            </w:r>
+            <w:r>
+              <w:rPr>
+                <w:rFonts w:ascii="Times New Roman" w:eastAsia="標楷體" w:hAnsi="Times New Roman" w:cs="Times New Roman" w:hint="eastAsia"/>
+              </w:rPr>
+              <w:t>個或</w:t>
+            </w:r>
+            <w:r>
+              <w:rPr>
+                <w:rFonts w:ascii="Times New Roman" w:eastAsia="標楷體" w:hAnsi="Times New Roman" w:cs="Times New Roman" w:hint="eastAsia"/>
+              </w:rPr>
+              <w:t>4</w:t>
+            </w:r>
+            <w:r>
+              <w:rPr>
+                <w:rFonts w:ascii="Times New Roman" w:eastAsia="標楷體" w:hAnsi="Times New Roman" w:cs="Times New Roman" w:hint="eastAsia"/>
+              </w:rPr>
+              <w:t>個</w:t>
+            </w:r>
+            <w:r>
+              <w:rPr>
+                <w:rFonts w:ascii="Times New Roman" w:eastAsia="標楷體" w:hAnsi="Times New Roman" w:cs="Times New Roman" w:hint="eastAsia"/>
+              </w:rPr>
+              <w:t>components</w:t>
+            </w:r>
+            <w:r>
+              <w:rPr>
+                <w:rFonts w:ascii="Times New Roman" w:eastAsia="標楷體" w:hAnsi="Times New Roman" w:cs="Times New Roman" w:hint="eastAsia"/>
+              </w:rPr>
+              <w:t>，則代表不是一個正常的</w:t>
+            </w:r>
+            <w:r>
+              <w:rPr>
+                <w:rFonts w:ascii="Times New Roman" w:eastAsia="標楷體" w:hAnsi="Times New Roman" w:cs="Times New Roman"/>
+              </w:rPr>
+              <w:t>m</w:t>
+            </w:r>
+            <w:r>
+              <w:rPr>
+                <w:rFonts w:ascii="Times New Roman" w:eastAsia="標楷體" w:hAnsi="Times New Roman" w:cs="Times New Roman" w:hint="eastAsia"/>
+              </w:rPr>
+              <w:t>atrix</w:t>
+            </w:r>
+            <w:r>
+              <w:rPr>
+                <w:rFonts w:ascii="Times New Roman" w:eastAsia="標楷體" w:hAnsi="Times New Roman" w:cs="Times New Roman" w:hint="eastAsia"/>
+              </w:rPr>
+              <w:t>，至於第二個原因則是</w:t>
+            </w:r>
+            <w:r>
+              <w:rPr>
+                <w:rFonts w:ascii="Times New Roman" w:eastAsia="標楷體" w:hAnsi="Times New Roman" w:cs="Times New Roman" w:hint="eastAsia"/>
+              </w:rPr>
+              <w:t>mat</w:t>
+            </w:r>
+            <w:r>
+              <w:rPr>
+                <w:rFonts w:ascii="Times New Roman" w:eastAsia="標楷體" w:hAnsi="Times New Roman" w:cs="Times New Roman"/>
+              </w:rPr>
+              <w:t>r</w:t>
+            </w:r>
+            <w:r>
+              <w:rPr>
+                <w:rFonts w:ascii="Times New Roman" w:eastAsia="標楷體" w:hAnsi="Times New Roman" w:cs="Times New Roman" w:hint="eastAsia"/>
+              </w:rPr>
+              <w:t>ix1</w:t>
+            </w:r>
+            <w:r>
+              <w:rPr>
+                <w:rFonts w:ascii="Times New Roman" w:eastAsia="標楷體" w:hAnsi="Times New Roman" w:cs="Times New Roman" w:hint="eastAsia"/>
+              </w:rPr>
+              <w:t>的</w:t>
+            </w:r>
+            <w:r>
+              <w:rPr>
+                <w:rFonts w:ascii="Times New Roman" w:eastAsia="標楷體" w:hAnsi="Times New Roman" w:cs="Times New Roman" w:hint="eastAsia"/>
+              </w:rPr>
+              <w:t>column</w:t>
+            </w:r>
+            <w:r>
+              <w:rPr>
+                <w:rFonts w:ascii="Times New Roman" w:eastAsia="標楷體" w:hAnsi="Times New Roman" w:cs="Times New Roman" w:hint="eastAsia"/>
+              </w:rPr>
+              <w:t>數和</w:t>
+            </w:r>
+            <w:r>
+              <w:rPr>
+                <w:rFonts w:ascii="Times New Roman" w:eastAsia="標楷體" w:hAnsi="Times New Roman" w:cs="Times New Roman" w:hint="eastAsia"/>
+              </w:rPr>
+              <w:t>matrix2</w:t>
+            </w:r>
+            <w:r>
+              <w:rPr>
+                <w:rFonts w:ascii="Times New Roman" w:eastAsia="標楷體" w:hAnsi="Times New Roman" w:cs="Times New Roman" w:hint="eastAsia"/>
+              </w:rPr>
+              <w:t>的</w:t>
+            </w:r>
+            <w:r>
+              <w:rPr>
+                <w:rFonts w:ascii="Times New Roman" w:eastAsia="標楷體" w:hAnsi="Times New Roman" w:cs="Times New Roman" w:hint="eastAsia"/>
+              </w:rPr>
+              <w:t>row</w:t>
+            </w:r>
+            <w:r>
+              <w:rPr>
+                <w:rFonts w:ascii="Times New Roman" w:eastAsia="標楷體" w:hAnsi="Times New Roman" w:cs="Times New Roman" w:hint="eastAsia"/>
+              </w:rPr>
+              <w:t>數不一致，導致兩個</w:t>
+            </w:r>
+            <w:r>
+              <w:rPr>
+                <w:rFonts w:ascii="Times New Roman" w:eastAsia="標楷體" w:hAnsi="Times New Roman" w:cs="Times New Roman" w:hint="eastAsia"/>
+              </w:rPr>
+              <w:t>matrix</w:t>
+            </w:r>
+            <w:r>
+              <w:rPr>
+                <w:rFonts w:ascii="Times New Roman" w:eastAsia="標楷體" w:hAnsi="Times New Roman" w:cs="Times New Roman" w:hint="eastAsia"/>
+              </w:rPr>
+              <w:t>無法相乘。</w:t>
+            </w:r>
+            <w:r>
+              <w:rPr>
+                <w:rFonts w:ascii="Times New Roman" w:eastAsia="標楷體" w:hAnsi="Times New Roman" w:cs="Times New Roman" w:hint="eastAsia"/>
+              </w:rPr>
+              <w:t>關於第一個</w:t>
+            </w:r>
+            <w:r>
+              <w:rPr>
+                <w:rFonts w:ascii="Times New Roman" w:eastAsia="標楷體" w:hAnsi="Times New Roman" w:cs="Times New Roman" w:hint="eastAsia"/>
+              </w:rPr>
+              <w:t>invalid matrix</w:t>
+            </w:r>
+            <w:r>
+              <w:rPr>
+                <w:rFonts w:ascii="Times New Roman" w:eastAsia="標楷體" w:hAnsi="Times New Roman" w:cs="Times New Roman" w:hint="eastAsia"/>
+              </w:rPr>
+              <w:t>的偵測</w:t>
+            </w:r>
+            <w:r>
+              <w:rPr>
+                <w:rFonts w:ascii="Times New Roman" w:eastAsia="標楷體" w:hAnsi="Times New Roman" w:cs="Times New Roman" w:hint="eastAsia"/>
+              </w:rPr>
+              <w:t>，</w:t>
+            </w:r>
+            <w:r>
+              <w:rPr>
+                <w:rFonts w:ascii="Times New Roman" w:eastAsia="標楷體" w:hAnsi="Times New Roman" w:cs="Times New Roman" w:hint="eastAsia"/>
+              </w:rPr>
+              <w:t>我是</w:t>
+            </w:r>
+            <w:r>
+              <w:rPr>
+                <w:rFonts w:ascii="Times New Roman" w:eastAsia="標楷體" w:hAnsi="Times New Roman" w:cs="Times New Roman" w:hint="eastAsia"/>
+              </w:rPr>
+              <w:t>多用一個</w:t>
+            </w:r>
+            <w:r>
+              <w:rPr>
+                <w:rFonts w:ascii="Times New Roman" w:eastAsia="標楷體" w:hAnsi="Times New Roman" w:cs="Times New Roman" w:hint="eastAsia"/>
+              </w:rPr>
+              <w:t>MAT_COL_SIZE</w:t>
+            </w:r>
+            <w:r>
+              <w:rPr>
+                <w:rFonts w:ascii="Times New Roman" w:eastAsia="標楷體" w:hAnsi="Times New Roman" w:cs="Times New Roman" w:hint="eastAsia"/>
+              </w:rPr>
+              <w:t>紀錄</w:t>
+            </w:r>
+            <w:r>
+              <w:rPr>
+                <w:rFonts w:ascii="Times New Roman" w:eastAsia="標楷體" w:hAnsi="Times New Roman" w:cs="Times New Roman" w:hint="eastAsia"/>
+              </w:rPr>
+              <w:t>matrix</w:t>
+            </w:r>
+            <w:r>
+              <w:rPr>
+                <w:rFonts w:ascii="Times New Roman" w:eastAsia="標楷體" w:hAnsi="Times New Roman" w:cs="Times New Roman" w:hint="eastAsia"/>
+              </w:rPr>
+              <w:t>的第一個</w:t>
+            </w:r>
+            <w:r>
+              <w:rPr>
+                <w:rFonts w:ascii="Times New Roman" w:eastAsia="標楷體" w:hAnsi="Times New Roman" w:cs="Times New Roman" w:hint="eastAsia"/>
+              </w:rPr>
+              <w:t>row</w:t>
+            </w:r>
+            <w:r>
+              <w:rPr>
+                <w:rFonts w:ascii="Times New Roman" w:eastAsia="標楷體" w:hAnsi="Times New Roman" w:cs="Times New Roman" w:hint="eastAsia"/>
+              </w:rPr>
+              <w:t>的</w:t>
+            </w:r>
+            <w:r>
+              <w:rPr>
+                <w:rFonts w:ascii="Times New Roman" w:eastAsia="標楷體" w:hAnsi="Times New Roman" w:cs="Times New Roman" w:hint="eastAsia"/>
+              </w:rPr>
+              <w:t>column size</w:t>
+            </w:r>
+            <w:r>
+              <w:rPr>
+                <w:rFonts w:ascii="Times New Roman" w:eastAsia="標楷體" w:hAnsi="Times New Roman" w:cs="Times New Roman" w:hint="eastAsia"/>
+              </w:rPr>
+              <w:t>，每當</w:t>
+            </w:r>
+            <w:r>
+              <w:rPr>
+                <w:rFonts w:ascii="Times New Roman" w:eastAsia="標楷體" w:hAnsi="Times New Roman" w:cs="Times New Roman" w:hint="eastAsia"/>
+              </w:rPr>
+              <w:t>遇到</w:t>
+            </w:r>
+            <w:r>
+              <w:rPr>
+                <w:rFonts w:ascii="Times New Roman" w:eastAsia="標楷體" w:hAnsi="Times New Roman" w:cs="Times New Roman"/>
+              </w:rPr>
+              <w:t>c</w:t>
+            </w:r>
+            <w:r>
+              <w:rPr>
+                <w:rFonts w:ascii="Times New Roman" w:eastAsia="標楷體" w:hAnsi="Times New Roman" w:cs="Times New Roman" w:hint="eastAsia"/>
+              </w:rPr>
+              <w:t>ol_end signal</w:t>
+            </w:r>
+            <w:r>
+              <w:rPr>
+                <w:rFonts w:ascii="Times New Roman" w:eastAsia="標楷體" w:hAnsi="Times New Roman" w:cs="Times New Roman" w:hint="eastAsia"/>
+              </w:rPr>
+              <w:t>被觸發時，就根據對應</w:t>
+            </w:r>
+            <w:r>
+              <w:rPr>
+                <w:rFonts w:ascii="Times New Roman" w:eastAsia="標楷體" w:hAnsi="Times New Roman" w:cs="Times New Roman" w:hint="eastAsia"/>
+              </w:rPr>
+              <w:t>matrix</w:t>
+            </w:r>
+            <w:r>
+              <w:rPr>
+                <w:rFonts w:ascii="Times New Roman" w:eastAsia="標楷體" w:hAnsi="Times New Roman" w:cs="Times New Roman" w:hint="eastAsia"/>
+              </w:rPr>
+              <w:t>檢查</w:t>
+            </w:r>
+            <w:r>
+              <w:rPr>
+                <w:rFonts w:ascii="Times New Roman" w:eastAsia="標楷體" w:hAnsi="Times New Roman" w:cs="Times New Roman"/>
+              </w:rPr>
+              <w:t>c</w:t>
+            </w:r>
+            <w:r>
+              <w:rPr>
+                <w:rFonts w:ascii="Times New Roman" w:eastAsia="標楷體" w:hAnsi="Times New Roman" w:cs="Times New Roman" w:hint="eastAsia"/>
+              </w:rPr>
+              <w:t>ol_1</w:t>
+            </w:r>
+            <w:r>
+              <w:rPr>
+                <w:rFonts w:ascii="Times New Roman" w:eastAsia="標楷體" w:hAnsi="Times New Roman" w:cs="Times New Roman" w:hint="eastAsia"/>
+              </w:rPr>
+              <w:t>或</w:t>
+            </w:r>
+            <w:r>
+              <w:rPr>
+                <w:rFonts w:ascii="Times New Roman" w:eastAsia="標楷體" w:hAnsi="Times New Roman" w:cs="Times New Roman" w:hint="eastAsia"/>
+              </w:rPr>
+              <w:t>col_2</w:t>
+            </w:r>
+            <w:r>
+              <w:rPr>
+                <w:rFonts w:ascii="Times New Roman" w:eastAsia="標楷體" w:hAnsi="Times New Roman" w:cs="Times New Roman" w:hint="eastAsia"/>
+              </w:rPr>
+              <w:t>和</w:t>
+            </w:r>
+            <w:r>
+              <w:rPr>
+                <w:rFonts w:ascii="Times New Roman" w:eastAsia="標楷體" w:hAnsi="Times New Roman" w:cs="Times New Roman" w:hint="eastAsia"/>
+              </w:rPr>
+              <w:t>MAT_COL_SIZE</w:t>
+            </w:r>
+            <w:r>
+              <w:rPr>
+                <w:rFonts w:ascii="Times New Roman" w:eastAsia="標楷體" w:hAnsi="Times New Roman" w:cs="Times New Roman" w:hint="eastAsia"/>
+              </w:rPr>
+              <w:t>的大小</w:t>
+            </w:r>
+            <w:r>
+              <w:rPr>
+                <w:rFonts w:ascii="Times New Roman" w:eastAsia="標楷體" w:hAnsi="Times New Roman" w:cs="Times New Roman" w:hint="eastAsia"/>
+              </w:rPr>
+              <w:t>是否相等，若</w:t>
+            </w:r>
+            <w:r>
+              <w:rPr>
+                <w:rFonts w:ascii="Times New Roman" w:eastAsia="標楷體" w:hAnsi="Times New Roman" w:cs="Times New Roman" w:hint="eastAsia"/>
+              </w:rPr>
+              <w:t>不相等就代表</w:t>
+            </w:r>
+            <w:r>
+              <w:rPr>
+                <w:rFonts w:ascii="Times New Roman" w:eastAsia="標楷體" w:hAnsi="Times New Roman" w:cs="Times New Roman" w:hint="eastAsia"/>
+              </w:rPr>
+              <w:t>兩個</w:t>
+            </w:r>
+            <w:r>
+              <w:rPr>
+                <w:rFonts w:ascii="Times New Roman" w:eastAsia="標楷體" w:hAnsi="Times New Roman" w:cs="Times New Roman" w:hint="eastAsia"/>
+              </w:rPr>
+              <w:t>row</w:t>
+            </w:r>
+            <w:r>
+              <w:rPr>
+                <w:rFonts w:ascii="Times New Roman" w:eastAsia="標楷體" w:hAnsi="Times New Roman" w:cs="Times New Roman" w:hint="eastAsia"/>
+              </w:rPr>
+              <w:t>的</w:t>
+            </w:r>
+            <w:r>
+              <w:rPr>
+                <w:rFonts w:ascii="Times New Roman" w:eastAsia="標楷體" w:hAnsi="Times New Roman" w:cs="Times New Roman" w:hint="eastAsia"/>
+              </w:rPr>
+              <w:t>column size</w:t>
+            </w:r>
+            <w:r>
+              <w:rPr>
+                <w:rFonts w:ascii="Times New Roman" w:eastAsia="標楷體" w:hAnsi="Times New Roman" w:cs="Times New Roman" w:hint="eastAsia"/>
+              </w:rPr>
+              <w:t>並不一致，則</w:t>
+            </w:r>
+            <w:r>
+              <w:rPr>
+                <w:rFonts w:ascii="Times New Roman" w:eastAsia="標楷體" w:hAnsi="Times New Roman" w:cs="Times New Roman" w:hint="eastAsia"/>
+              </w:rPr>
+              <w:t>把</w:t>
+            </w:r>
+            <w:r>
+              <w:rPr>
+                <w:rFonts w:ascii="Times New Roman" w:eastAsia="標楷體" w:hAnsi="Times New Roman" w:cs="Times New Roman" w:hint="eastAsia"/>
+              </w:rPr>
+              <w:t>VALID_MATRIX signal</w:t>
+            </w:r>
+            <w:r>
+              <w:rPr>
+                <w:rFonts w:ascii="Times New Roman" w:eastAsia="標楷體" w:hAnsi="Times New Roman" w:cs="Times New Roman" w:hint="eastAsia"/>
+              </w:rPr>
+              <w:t>設為</w:t>
+            </w:r>
+            <w:r>
+              <w:rPr>
+                <w:rFonts w:ascii="Times New Roman" w:eastAsia="標楷體" w:hAnsi="Times New Roman" w:cs="Times New Roman" w:hint="eastAsia"/>
+              </w:rPr>
+              <w:t>0</w:t>
+            </w:r>
+            <w:r>
+              <w:rPr>
+                <w:rFonts w:ascii="Times New Roman" w:eastAsia="標楷體" w:hAnsi="Times New Roman" w:cs="Times New Roman" w:hint="eastAsia"/>
+              </w:rPr>
+              <w:t>。而第二個</w:t>
+            </w:r>
+            <w:r>
+              <w:rPr>
+                <w:rFonts w:ascii="Times New Roman" w:eastAsia="標楷體" w:hAnsi="Times New Roman" w:cs="Times New Roman" w:hint="eastAsia"/>
+              </w:rPr>
+              <w:t>invalid matrix</w:t>
+            </w:r>
+            <w:r>
+              <w:rPr>
+                <w:rFonts w:ascii="Times New Roman" w:eastAsia="標楷體" w:hAnsi="Times New Roman" w:cs="Times New Roman" w:hint="eastAsia"/>
+              </w:rPr>
+              <w:t>的偵測</w:t>
+            </w:r>
+            <w:r>
+              <w:rPr>
+                <w:rFonts w:ascii="Times New Roman" w:eastAsia="標楷體" w:hAnsi="Times New Roman" w:cs="Times New Roman" w:hint="eastAsia"/>
+              </w:rPr>
+              <w:t>，則是直接在</w:t>
+            </w:r>
+            <w:r>
+              <w:rPr>
+                <w:rFonts w:ascii="Times New Roman" w:eastAsia="標楷體" w:hAnsi="Times New Roman" w:cs="Times New Roman" w:hint="eastAsia"/>
+              </w:rPr>
+              <w:t>MULTIPLY state</w:t>
+            </w:r>
+            <w:r>
+              <w:rPr>
+                <w:rFonts w:ascii="Times New Roman" w:eastAsia="標楷體" w:hAnsi="Times New Roman" w:cs="Times New Roman" w:hint="eastAsia"/>
+              </w:rPr>
+              <w:t>檢查</w:t>
+            </w:r>
+            <w:r>
+              <w:rPr>
+                <w:rFonts w:ascii="Times New Roman" w:eastAsia="標楷體" w:hAnsi="Times New Roman" w:cs="Times New Roman" w:hint="eastAsia"/>
+              </w:rPr>
+              <w:t>col_1</w:t>
+            </w:r>
+            <w:r>
+              <w:rPr>
+                <w:rFonts w:ascii="Times New Roman" w:eastAsia="標楷體" w:hAnsi="Times New Roman" w:cs="Times New Roman" w:hint="eastAsia"/>
+              </w:rPr>
+              <w:t>是否等於</w:t>
+            </w:r>
+            <w:r>
+              <w:rPr>
+                <w:rFonts w:ascii="Times New Roman" w:eastAsia="標楷體" w:hAnsi="Times New Roman" w:cs="Times New Roman" w:hint="eastAsia"/>
+              </w:rPr>
+              <w:t>row_2</w:t>
+            </w:r>
+            <w:r>
+              <w:rPr>
+                <w:rFonts w:ascii="Times New Roman" w:eastAsia="標楷體" w:hAnsi="Times New Roman" w:cs="Times New Roman" w:hint="eastAsia"/>
+              </w:rPr>
+              <w:t>即可。</w:t>
+            </w:r>
+          </w:p>
+          <w:p>
+            <w:pPr>
+              <w:rPr>
+                <w:rFonts w:ascii="Times New Roman" w:eastAsia="標楷體" w:hAnsi="Times New Roman" w:cs="Times New Roman"/>
+              </w:rPr>
+            </w:pPr>
+            <w:r>
+              <w:rPr>
+                <w:rFonts w:ascii="Times New Roman" w:eastAsia="標楷體" w:hAnsi="Times New Roman" w:cs="Times New Roman" w:hint="eastAsia"/>
+              </w:rPr>
+              <w:t xml:space="preserve">    </w:t>
+            </w:r>
+            <w:r>
+              <w:rPr>
+                <w:rFonts w:ascii="Times New Roman" w:eastAsia="標楷體" w:hAnsi="Times New Roman" w:cs="Times New Roman" w:hint="eastAsia"/>
+              </w:rPr>
+              <w:t>再者，我發現助教提供的</w:t>
+            </w:r>
+            <w:r>
+              <w:rPr>
+                <w:rFonts w:ascii="Times New Roman" w:eastAsia="標楷體" w:hAnsi="Times New Roman" w:cs="Times New Roman" w:hint="eastAsia"/>
+              </w:rPr>
+              <w:t>Scoring formula</w:t>
+            </w:r>
+            <w:r>
+              <w:rPr>
+                <w:rFonts w:ascii="Times New Roman" w:eastAsia="標楷體" w:hAnsi="Times New Roman" w:cs="Times New Roman" w:hint="eastAsia"/>
+              </w:rPr>
+              <w:t>計算方式，</w:t>
+            </w:r>
+            <w:r>
+              <w:rPr>
+                <w:rFonts w:ascii="Times New Roman" w:eastAsia="標楷體" w:hAnsi="Times New Roman" w:cs="Times New Roman"/>
+              </w:rPr>
+              <w:t>m</w:t>
+            </w:r>
+            <w:r>
+              <w:rPr>
+                <w:rFonts w:ascii="Times New Roman" w:eastAsia="標楷體" w:hAnsi="Times New Roman" w:cs="Times New Roman" w:hint="eastAsia"/>
+              </w:rPr>
+              <w:t>ultiplier</w:t>
+            </w:r>
+            <w:r>
+              <w:rPr>
+                <w:rFonts w:ascii="Times New Roman" w:eastAsia="標楷體" w:hAnsi="Times New Roman" w:cs="Times New Roman" w:hint="eastAsia"/>
+              </w:rPr>
+              <w:t>的</w:t>
+            </w:r>
+            <w:r>
+              <w:rPr>
+                <w:rFonts w:ascii="Times New Roman" w:eastAsia="標楷體" w:hAnsi="Times New Roman" w:cs="Times New Roman" w:hint="eastAsia"/>
+              </w:rPr>
+              <w:t>加權比重有達到</w:t>
+            </w:r>
+            <w:r>
+              <w:rPr>
+                <w:rFonts w:ascii="Times New Roman" w:eastAsia="標楷體" w:hAnsi="Times New Roman" w:cs="Times New Roman" w:hint="eastAsia"/>
+              </w:rPr>
+              <w:t>9</w:t>
+            </w:r>
+            <w:r>
+              <w:rPr>
+                <w:rFonts w:ascii="Times New Roman" w:eastAsia="標楷體" w:hAnsi="Times New Roman" w:cs="Times New Roman" w:hint="eastAsia"/>
+              </w:rPr>
+              <w:t>，因此為了降低</w:t>
+            </w:r>
+            <w:r>
+              <w:rPr>
+                <w:rFonts w:ascii="Times New Roman" w:eastAsia="標楷體" w:hAnsi="Times New Roman" w:cs="Times New Roman" w:hint="eastAsia"/>
+              </w:rPr>
+              <w:t>這部分的</w:t>
+            </w:r>
+            <w:r>
+              <w:rPr>
+                <w:rFonts w:ascii="Times New Roman" w:eastAsia="標楷體" w:hAnsi="Times New Roman" w:cs="Times New Roman" w:hint="eastAsia"/>
+              </w:rPr>
+              <w:t>消耗，</w:t>
+            </w:r>
+            <w:r>
+              <w:rPr>
+                <w:rFonts w:ascii="Times New Roman" w:eastAsia="標楷體" w:hAnsi="Times New Roman" w:cs="Times New Roman" w:hint="eastAsia"/>
+              </w:rPr>
+              <w:t>我特別設計</w:t>
+            </w:r>
+            <w:r>
+              <w:rPr>
+                <w:rFonts w:ascii="Times New Roman" w:eastAsia="標楷體" w:hAnsi="Times New Roman" w:cs="Times New Roman" w:hint="eastAsia"/>
+              </w:rPr>
+              <w:t>只用</w:t>
+            </w:r>
+            <w:r>
+              <w:rPr>
+                <w:rFonts w:ascii="Times New Roman" w:eastAsia="標楷體" w:hAnsi="Times New Roman" w:cs="Times New Roman" w:hint="eastAsia"/>
+              </w:rPr>
+              <w:t>1</w:t>
+            </w:r>
+            <w:r>
+              <w:rPr>
+                <w:rFonts w:ascii="Times New Roman" w:eastAsia="標楷體" w:hAnsi="Times New Roman" w:cs="Times New Roman" w:hint="eastAsia"/>
+              </w:rPr>
+              <w:t>個乘法器的</w:t>
+            </w:r>
+            <w:r>
+              <w:rPr>
+                <w:rFonts w:ascii="Times New Roman" w:eastAsia="標楷體" w:hAnsi="Times New Roman" w:cs="Times New Roman" w:hint="eastAsia"/>
+              </w:rPr>
+              <w:t>module</w:t>
+            </w:r>
+            <w:r>
+              <w:rPr>
+                <w:rFonts w:ascii="Times New Roman" w:eastAsia="標楷體" w:hAnsi="Times New Roman" w:cs="Times New Roman" w:hint="eastAsia"/>
+              </w:rPr>
+              <w:t>。</w:t>
+            </w:r>
+            <w:r>
+              <w:rPr>
+                <w:rFonts w:ascii="Times New Roman" w:eastAsia="標楷體" w:hAnsi="Times New Roman" w:cs="Times New Roman" w:hint="eastAsia"/>
+              </w:rPr>
+              <w:t>假設</w:t>
+            </w:r>
+            <w:r>
+              <w:rPr>
+                <w:rFonts w:ascii="Times New Roman" w:eastAsia="標楷體" w:hAnsi="Times New Roman" w:cs="Times New Roman" w:hint="eastAsia"/>
+              </w:rPr>
+              <w:t>matrix1*matrix2=</w:t>
+            </w:r>
+            <w:r>
+              <w:rPr>
+                <w:rFonts w:ascii="Times New Roman" w:eastAsia="標楷體" w:hAnsi="Times New Roman" w:cs="Times New Roman" w:hint="eastAsia"/>
+              </w:rPr>
+              <w:t>RESULT</w:t>
+            </w:r>
+            <w:r>
+              <w:rPr>
+                <w:rFonts w:ascii="Times New Roman" w:eastAsia="標楷體" w:hAnsi="Times New Roman" w:cs="Times New Roman" w:hint="eastAsia"/>
+              </w:rPr>
+              <w:t>，</w:t>
+            </w:r>
+            <w:r>
+              <w:rPr>
+                <w:rFonts w:ascii="Times New Roman" w:eastAsia="標楷體" w:hAnsi="Times New Roman" w:cs="Times New Roman" w:hint="eastAsia"/>
+              </w:rPr>
+              <w:t>在</w:t>
+            </w:r>
+            <w:r>
+              <w:rPr>
+                <w:rFonts w:ascii="Times New Roman" w:eastAsia="標楷體" w:hAnsi="Times New Roman" w:cs="Times New Roman" w:hint="eastAsia"/>
+              </w:rPr>
+              <w:t>MULTIPLY state</w:t>
+            </w:r>
+            <w:r>
+              <w:rPr>
+                <w:rFonts w:ascii="Times New Roman" w:eastAsia="標楷體" w:hAnsi="Times New Roman" w:cs="Times New Roman" w:hint="eastAsia"/>
+              </w:rPr>
+              <w:t>時，</w:t>
+            </w:r>
+            <w:r>
+              <w:rPr>
+                <w:rFonts w:ascii="Times New Roman" w:eastAsia="標楷體" w:hAnsi="Times New Roman" w:cs="Times New Roman" w:hint="eastAsia"/>
+              </w:rPr>
+              <w:t>我會</w:t>
+            </w:r>
+            <w:r>
+              <w:rPr>
+                <w:rFonts w:ascii="Times New Roman" w:eastAsia="標楷體" w:hAnsi="Times New Roman" w:cs="Times New Roman" w:hint="eastAsia"/>
+              </w:rPr>
+              <w:t>每次</w:t>
+            </w:r>
+            <w:r>
+              <w:rPr>
+                <w:rFonts w:ascii="Times New Roman" w:eastAsia="標楷體" w:hAnsi="Times New Roman" w:cs="Times New Roman" w:hint="eastAsia"/>
+              </w:rPr>
+              <w:t>計算</w:t>
+            </w:r>
+            <w:r>
+              <w:rPr>
+                <w:rFonts w:ascii="Times New Roman" w:eastAsia="標楷體" w:hAnsi="Times New Roman" w:cs="Times New Roman" w:hint="eastAsia"/>
+              </w:rPr>
+              <w:t>matrix1</w:t>
+            </w:r>
+            <w:r>
+              <w:rPr>
+                <w:rFonts w:ascii="Times New Roman" w:eastAsia="標楷體" w:hAnsi="Times New Roman" w:cs="Times New Roman" w:hint="eastAsia"/>
+              </w:rPr>
+              <w:t>的一個</w:t>
+            </w:r>
+            <w:r>
+              <w:rPr>
+                <w:rFonts w:ascii="Times New Roman" w:eastAsia="標楷體" w:hAnsi="Times New Roman" w:cs="Times New Roman" w:hint="eastAsia"/>
+              </w:rPr>
+              <w:t>cell</w:t>
+            </w:r>
+            <w:r>
+              <w:rPr>
+                <w:rFonts w:ascii="Times New Roman" w:eastAsia="標楷體" w:hAnsi="Times New Roman" w:cs="Times New Roman" w:hint="eastAsia"/>
+              </w:rPr>
+              <w:t>和</w:t>
+            </w:r>
+            <w:r>
+              <w:rPr>
+                <w:rFonts w:ascii="Times New Roman" w:eastAsia="標楷體" w:hAnsi="Times New Roman" w:cs="Times New Roman" w:hint="eastAsia"/>
+              </w:rPr>
+              <w:t>matrix2</w:t>
+            </w:r>
+            <w:r>
+              <w:rPr>
+                <w:rFonts w:ascii="Times New Roman" w:eastAsia="標楷體" w:hAnsi="Times New Roman" w:cs="Times New Roman" w:hint="eastAsia"/>
+              </w:rPr>
+              <w:t>的一個</w:t>
+            </w:r>
+            <w:r>
+              <w:rPr>
+                <w:rFonts w:ascii="Times New Roman" w:eastAsia="標楷體" w:hAnsi="Times New Roman" w:cs="Times New Roman" w:hint="eastAsia"/>
+              </w:rPr>
+              <w:t>cell</w:t>
+            </w:r>
+            <w:r>
+              <w:rPr>
+                <w:rFonts w:ascii="Times New Roman" w:eastAsia="標楷體" w:hAnsi="Times New Roman" w:cs="Times New Roman" w:hint="eastAsia"/>
+              </w:rPr>
+              <w:t>相乘的結果值，並加到</w:t>
+            </w:r>
+            <w:r>
+              <w:rPr>
+                <w:rFonts w:ascii="Times New Roman" w:eastAsia="標楷體" w:hAnsi="Times New Roman" w:cs="Times New Roman" w:hint="eastAsia"/>
+              </w:rPr>
+              <w:t>mat_result</w:t>
+            </w:r>
+            <w:r>
+              <w:rPr>
+                <w:rFonts w:ascii="Times New Roman" w:eastAsia="標楷體" w:hAnsi="Times New Roman" w:cs="Times New Roman" w:hint="eastAsia"/>
+              </w:rPr>
+              <w:t>這個</w:t>
+            </w:r>
+            <w:r>
+              <w:rPr>
+                <w:rFonts w:ascii="Times New Roman" w:eastAsia="標楷體" w:hAnsi="Times New Roman" w:cs="Times New Roman" w:hint="eastAsia"/>
+              </w:rPr>
+              <w:t>register</w:t>
+            </w:r>
+            <w:r>
+              <w:rPr>
+                <w:rFonts w:ascii="Times New Roman" w:eastAsia="標楷體" w:hAnsi="Times New Roman" w:cs="Times New Roman" w:hint="eastAsia"/>
+              </w:rPr>
+              <w:t>內，當我們乘完</w:t>
+            </w:r>
+            <w:r>
+              <w:rPr>
+                <w:rFonts w:ascii="Times New Roman" w:eastAsia="標楷體" w:hAnsi="Times New Roman" w:cs="Times New Roman" w:hint="eastAsia"/>
+              </w:rPr>
+              <w:t>後，跳到</w:t>
+            </w:r>
+            <w:r>
+              <w:rPr>
+                <w:rFonts w:ascii="Times New Roman" w:eastAsia="標楷體" w:hAnsi="Times New Roman" w:cs="Times New Roman" w:hint="eastAsia"/>
+              </w:rPr>
+              <w:t>OUTPUT state</w:t>
+            </w:r>
+            <w:r>
+              <w:rPr>
+                <w:rFonts w:ascii="Times New Roman" w:eastAsia="標楷體" w:hAnsi="Times New Roman" w:cs="Times New Roman" w:hint="eastAsia"/>
+              </w:rPr>
+              <w:t>，把</w:t>
+            </w:r>
+            <w:r>
+              <w:rPr>
+                <w:rFonts w:ascii="Times New Roman" w:eastAsia="標楷體" w:hAnsi="Times New Roman" w:cs="Times New Roman" w:hint="eastAsia"/>
+              </w:rPr>
+              <w:t>mat_result</w:t>
+            </w:r>
+            <w:r>
+              <w:rPr>
+                <w:rFonts w:ascii="Times New Roman" w:eastAsia="標楷體" w:hAnsi="Times New Roman" w:cs="Times New Roman" w:hint="eastAsia"/>
+              </w:rPr>
+              <w:t>的</w:t>
+            </w:r>
+          </w:p>
+          <w:p>
+            <w:pPr>
+              <w:rPr>
+                <w:rFonts w:ascii="Times New Roman" w:eastAsia="標楷體" w:hAnsi="Times New Roman" w:cs="Times New Roman"/>
+              </w:rPr>
+            </w:pPr>
+            <w:r>
+              <w:rPr>
+                <w:rFonts w:ascii="Times New Roman" w:eastAsia="標楷體" w:hAnsi="Times New Roman" w:cs="Times New Roman" w:hint="eastAsia"/>
+              </w:rPr>
+              <w:t>值輸出</w:t>
+            </w:r>
+            <w:r>
+              <w:rPr>
+                <w:rFonts w:ascii="Times New Roman" w:eastAsia="標楷體" w:hAnsi="Times New Roman" w:cs="Times New Roman" w:hint="eastAsia"/>
+              </w:rPr>
+              <w:t>到</w:t>
+            </w:r>
+            <w:r>
+              <w:rPr>
+                <w:rFonts w:ascii="Times New Roman" w:eastAsia="標楷體" w:hAnsi="Times New Roman" w:cs="Times New Roman" w:hint="eastAsia"/>
+              </w:rPr>
+              <w:t>out_data</w:t>
+            </w:r>
+            <w:r>
+              <w:rPr>
+                <w:rFonts w:ascii="Times New Roman" w:eastAsia="標楷體" w:hAnsi="Times New Roman" w:cs="Times New Roman" w:hint="eastAsia"/>
+              </w:rPr>
+              <w:t>(mat_result</w:t>
+            </w:r>
+            <w:r>
+              <w:rPr>
+                <w:rFonts w:ascii="Times New Roman" w:eastAsia="標楷體" w:hAnsi="Times New Roman" w:cs="Times New Roman" w:hint="eastAsia"/>
+              </w:rPr>
+              <w:t>就是對應</w:t>
+            </w:r>
+            <w:r>
+              <w:rPr>
+                <w:rFonts w:ascii="Times New Roman" w:eastAsia="標楷體" w:hAnsi="Times New Roman" w:cs="Times New Roman" w:hint="eastAsia"/>
+              </w:rPr>
+              <w:t>RESULT</w:t>
+            </w:r>
+            <w:r>
+              <w:rPr>
+                <w:rFonts w:ascii="Times New Roman" w:eastAsia="標楷體" w:hAnsi="Times New Roman" w:cs="Times New Roman" w:hint="eastAsia"/>
+              </w:rPr>
+              <w:t>的其中一個</w:t>
+            </w:r>
+            <w:r>
+              <w:rPr>
+                <w:rFonts w:ascii="Times New Roman" w:eastAsia="標楷體" w:hAnsi="Times New Roman" w:cs="Times New Roman" w:hint="eastAsia"/>
+              </w:rPr>
+              <w:t>cell</w:t>
+            </w:r>
+            <w:r>
+              <w:rPr>
+                <w:rFonts w:ascii="Times New Roman" w:eastAsia="標楷體" w:hAnsi="Times New Roman" w:cs="Times New Roman" w:hint="eastAsia"/>
+              </w:rPr>
+              <w:t>的值</w:t>
+            </w:r>
+            <w:r>
+              <w:rPr>
+                <w:rFonts w:ascii="Times New Roman" w:eastAsia="標楷體" w:hAnsi="Times New Roman" w:cs="Times New Roman" w:hint="eastAsia"/>
+              </w:rPr>
+              <w:t>)</w:t>
+            </w:r>
+            <w:r>
+              <w:rPr>
+                <w:rFonts w:ascii="Times New Roman" w:eastAsia="標楷體" w:hAnsi="Times New Roman" w:cs="Times New Roman" w:hint="eastAsia"/>
+              </w:rPr>
+              <w:t>。</w:t>
+            </w:r>
+          </w:p>
+          <w:p>
+            <w:pPr>
+              <w:rPr>
+                <w:rFonts w:ascii="Times New Roman" w:eastAsia="標楷體" w:hAnsi="Times New Roman" w:cs="Times New Roman" w:hint="eastAsia"/>
+              </w:rPr>
+            </w:pPr>
+            <w:r>
+              <w:rPr>
+                <w:rFonts w:ascii="Times New Roman" w:eastAsia="標楷體" w:hAnsi="Times New Roman" w:cs="Times New Roman" w:hint="eastAsia"/>
+              </w:rPr>
+              <w:t xml:space="preserve">    </w:t>
+            </w:r>
+            <w:r>
+              <w:rPr>
+                <w:rFonts w:ascii="Times New Roman" w:eastAsia="標楷體" w:hAnsi="Times New Roman" w:cs="Times New Roman" w:hint="eastAsia"/>
+              </w:rPr>
+              <w:t>最後，</w:t>
+            </w:r>
+            <w:r>
+              <w:rPr>
+                <w:rFonts w:ascii="Times New Roman" w:eastAsia="標楷體" w:hAnsi="Times New Roman" w:cs="Times New Roman" w:hint="eastAsia"/>
+              </w:rPr>
+              <w:t>在</w:t>
+            </w:r>
+            <w:r>
+              <w:rPr>
+                <w:rFonts w:ascii="Times New Roman" w:eastAsia="標楷體" w:hAnsi="Times New Roman" w:cs="Times New Roman" w:hint="eastAsia"/>
+              </w:rPr>
+              <w:t>最初的</w:t>
+            </w:r>
+            <w:r>
+              <w:rPr>
+                <w:rFonts w:ascii="Times New Roman" w:eastAsia="標楷體" w:hAnsi="Times New Roman" w:cs="Times New Roman" w:hint="eastAsia"/>
+              </w:rPr>
+              <w:t>模擬時，我發現</w:t>
+            </w:r>
+            <w:r>
+              <w:rPr>
+                <w:rFonts w:ascii="Times New Roman" w:eastAsia="標楷體" w:hAnsi="Times New Roman" w:cs="Times New Roman"/>
+              </w:rPr>
+              <w:t>i</w:t>
+            </w:r>
+            <w:r>
+              <w:rPr>
+                <w:rFonts w:ascii="Times New Roman" w:eastAsia="標楷體" w:hAnsi="Times New Roman" w:cs="Times New Roman" w:hint="eastAsia"/>
+              </w:rPr>
+              <w:t>n_data</w:t>
+            </w:r>
+            <w:r>
+              <w:rPr>
+                <w:rFonts w:ascii="Times New Roman" w:eastAsia="標楷體" w:hAnsi="Times New Roman" w:cs="Times New Roman" w:hint="eastAsia"/>
+              </w:rPr>
+              <w:t>這個訊號，會有延遲一個</w:t>
+            </w:r>
+            <w:r>
+              <w:rPr>
+                <w:rFonts w:ascii="Times New Roman" w:eastAsia="標楷體" w:hAnsi="Times New Roman" w:cs="Times New Roman" w:hint="eastAsia"/>
+              </w:rPr>
+              <w:t>clock</w:t>
+            </w:r>
+            <w:r>
+              <w:rPr>
+                <w:rFonts w:ascii="Times New Roman" w:eastAsia="標楷體" w:hAnsi="Times New Roman" w:cs="Times New Roman" w:hint="eastAsia"/>
+              </w:rPr>
+              <w:t>才有</w:t>
+            </w:r>
+            <w:r>
+              <w:rPr>
+                <w:rFonts w:ascii="Times New Roman" w:eastAsia="標楷體" w:hAnsi="Times New Roman" w:cs="Times New Roman" w:hint="eastAsia"/>
+              </w:rPr>
+              <w:t>正確新的資料輸入，舉例來說</w:t>
+            </w:r>
+            <w:r>
+              <w:rPr>
+                <w:rFonts w:ascii="Times New Roman" w:eastAsia="標楷體" w:hAnsi="Times New Roman" w:cs="Times New Roman" w:hint="eastAsia"/>
+              </w:rPr>
+              <w:t xml:space="preserve">: </w:t>
+            </w:r>
+            <w:r>
+              <w:rPr>
+                <w:rFonts w:ascii="Times New Roman" w:eastAsia="標楷體" w:hAnsi="Times New Roman" w:cs="Times New Roman" w:hint="eastAsia"/>
+              </w:rPr>
+              <w:t>假設上一輪最後</w:t>
+            </w:r>
+            <w:r>
+              <w:rPr>
+                <w:rFonts w:ascii="Times New Roman" w:eastAsia="標楷體" w:hAnsi="Times New Roman" w:cs="Times New Roman" w:hint="eastAsia"/>
+              </w:rPr>
+              <w:t>in_data</w:t>
+            </w:r>
+            <w:r>
+              <w:rPr>
+                <w:rFonts w:ascii="Times New Roman" w:eastAsia="標楷體" w:hAnsi="Times New Roman" w:cs="Times New Roman" w:hint="eastAsia"/>
+              </w:rPr>
+              <w:t>的值是</w:t>
+            </w:r>
+            <w:r>
+              <w:rPr>
+                <w:rFonts w:ascii="Times New Roman" w:eastAsia="標楷體" w:hAnsi="Times New Roman" w:cs="Times New Roman" w:hint="eastAsia"/>
+              </w:rPr>
+              <w:t>17</w:t>
+            </w:r>
+            <w:r>
+              <w:rPr>
+                <w:rFonts w:ascii="Times New Roman" w:eastAsia="標楷體" w:hAnsi="Times New Roman" w:cs="Times New Roman" w:hint="eastAsia"/>
+              </w:rPr>
+              <w:t>，</w:t>
+            </w:r>
+            <w:r>
+              <w:rPr>
+                <w:rFonts w:ascii="Times New Roman" w:eastAsia="標楷體" w:hAnsi="Times New Roman" w:cs="Times New Roman" w:hint="eastAsia"/>
+              </w:rPr>
+              <w:t>則當我</w:t>
+            </w:r>
+            <w:r>
+              <w:rPr>
+                <w:rFonts w:ascii="Times New Roman" w:eastAsia="標楷體" w:hAnsi="Times New Roman" w:cs="Times New Roman" w:hint="eastAsia"/>
+              </w:rPr>
+              <w:t>要進到下一輪時，會把</w:t>
+            </w:r>
+            <w:r>
+              <w:rPr>
+                <w:rFonts w:ascii="Times New Roman" w:eastAsia="標楷體" w:hAnsi="Times New Roman" w:cs="Times New Roman" w:hint="eastAsia"/>
+              </w:rPr>
+              <w:t>busy</w:t>
+            </w:r>
+            <w:r>
+              <w:rPr>
+                <w:rFonts w:ascii="Times New Roman" w:eastAsia="標楷體" w:hAnsi="Times New Roman" w:cs="Times New Roman" w:hint="eastAsia"/>
+              </w:rPr>
+              <w:t>設回</w:t>
+            </w:r>
+            <w:r>
+              <w:rPr>
+                <w:rFonts w:ascii="Times New Roman" w:eastAsia="標楷體" w:hAnsi="Times New Roman" w:cs="Times New Roman" w:hint="eastAsia"/>
+              </w:rPr>
+              <w:t>0</w:t>
+            </w:r>
+            <w:r>
+              <w:rPr>
+                <w:rFonts w:ascii="Times New Roman" w:eastAsia="標楷體" w:hAnsi="Times New Roman" w:cs="Times New Roman" w:hint="eastAsia"/>
+              </w:rPr>
+              <w:t>，但是</w:t>
+            </w:r>
+            <w:r>
+              <w:rPr>
+                <w:rFonts w:ascii="Times New Roman" w:eastAsia="標楷體" w:hAnsi="Times New Roman" w:cs="Times New Roman" w:hint="eastAsia"/>
+              </w:rPr>
+              <w:t>接下來的第一個</w:t>
+            </w:r>
+            <w:r>
+              <w:rPr>
+                <w:rFonts w:ascii="Times New Roman" w:eastAsia="標楷體" w:hAnsi="Times New Roman" w:cs="Times New Roman"/>
+              </w:rPr>
+              <w:t>i</w:t>
+            </w:r>
+            <w:r>
+              <w:rPr>
+                <w:rFonts w:ascii="Times New Roman" w:eastAsia="標楷體" w:hAnsi="Times New Roman" w:cs="Times New Roman" w:hint="eastAsia"/>
+              </w:rPr>
+              <w:t>n_data</w:t>
+            </w:r>
+            <w:r>
+              <w:rPr>
+                <w:rFonts w:ascii="Times New Roman" w:eastAsia="標楷體" w:hAnsi="Times New Roman" w:cs="Times New Roman" w:hint="eastAsia"/>
+              </w:rPr>
+              <w:t>仍會是</w:t>
+            </w:r>
+            <w:r>
+              <w:rPr>
+                <w:rFonts w:ascii="Times New Roman" w:eastAsia="標楷體" w:hAnsi="Times New Roman" w:cs="Times New Roman" w:hint="eastAsia"/>
+              </w:rPr>
+              <w:t>17</w:t>
+            </w:r>
+            <w:r>
+              <w:rPr>
+                <w:rFonts w:ascii="Times New Roman" w:eastAsia="標楷體" w:hAnsi="Times New Roman" w:cs="Times New Roman" w:hint="eastAsia"/>
+              </w:rPr>
+              <w:t>。</w:t>
+            </w:r>
+            <w:r>
+              <w:rPr>
+                <w:rFonts w:ascii="Times New Roman" w:eastAsia="標楷體" w:hAnsi="Times New Roman" w:cs="Times New Roman" w:hint="eastAsia"/>
+              </w:rPr>
+              <w:t xml:space="preserve"> </w:t>
+            </w:r>
+            <w:r>
+              <w:rPr>
+                <w:rFonts w:ascii="Times New Roman" w:eastAsia="標楷體" w:hAnsi="Times New Roman" w:cs="Times New Roman" w:hint="eastAsia"/>
+              </w:rPr>
+              <w:t>因此為了避免</w:t>
+            </w:r>
+            <w:r>
+              <w:rPr>
+                <w:rFonts w:ascii="Times New Roman" w:eastAsia="標楷體" w:hAnsi="Times New Roman" w:cs="Times New Roman" w:hint="eastAsia"/>
+              </w:rPr>
+              <w:t>這樣的誤讀錯誤資料，我多設一個</w:t>
+            </w:r>
+            <w:r>
+              <w:rPr>
+                <w:rFonts w:ascii="Times New Roman" w:eastAsia="標楷體" w:hAnsi="Times New Roman" w:cs="Times New Roman"/>
+              </w:rPr>
+              <w:t>w</w:t>
+            </w:r>
+            <w:r>
+              <w:rPr>
+                <w:rFonts w:ascii="Times New Roman" w:eastAsia="標楷體" w:hAnsi="Times New Roman" w:cs="Times New Roman" w:hint="eastAsia"/>
+              </w:rPr>
+              <w:t>ait_one_cycle</w:t>
+            </w:r>
+            <w:r>
+              <w:rPr>
+                <w:rFonts w:ascii="Times New Roman" w:eastAsia="標楷體" w:hAnsi="Times New Roman" w:cs="Times New Roman" w:hint="eastAsia"/>
+              </w:rPr>
+              <w:t>訊號，</w:t>
+            </w:r>
+            <w:r>
+              <w:rPr>
+                <w:rFonts w:ascii="Times New Roman" w:eastAsia="標楷體" w:hAnsi="Times New Roman" w:cs="Times New Roman" w:hint="eastAsia"/>
+              </w:rPr>
+              <w:t>讓</w:t>
+            </w:r>
+            <w:r>
+              <w:rPr>
+                <w:rFonts w:ascii="Times New Roman" w:eastAsia="標楷體" w:hAnsi="Times New Roman" w:cs="Times New Roman"/>
+              </w:rPr>
+              <w:t>m</w:t>
+            </w:r>
+            <w:r>
+              <w:rPr>
+                <w:rFonts w:ascii="Times New Roman" w:eastAsia="標楷體" w:hAnsi="Times New Roman" w:cs="Times New Roman" w:hint="eastAsia"/>
+              </w:rPr>
+              <w:t>odule</w:t>
+            </w:r>
+            <w:r>
+              <w:rPr>
+                <w:rFonts w:ascii="Times New Roman" w:eastAsia="標楷體" w:hAnsi="Times New Roman" w:cs="Times New Roman" w:hint="eastAsia"/>
+              </w:rPr>
+              <w:t>在</w:t>
+            </w:r>
+            <w:r>
+              <w:rPr>
+                <w:rFonts w:ascii="Times New Roman" w:eastAsia="標楷體" w:hAnsi="Times New Roman" w:cs="Times New Roman" w:hint="eastAsia"/>
+              </w:rPr>
+              <w:t>讀下一輪</w:t>
+            </w:r>
+            <w:r>
+              <w:rPr>
+                <w:rFonts w:ascii="Times New Roman" w:eastAsia="標楷體" w:hAnsi="Times New Roman" w:cs="Times New Roman" w:hint="eastAsia"/>
+              </w:rPr>
+              <w:t>輸入前，多等一個</w:t>
+            </w:r>
+            <w:r>
+              <w:rPr>
+                <w:rFonts w:ascii="Times New Roman" w:eastAsia="標楷體" w:hAnsi="Times New Roman" w:cs="Times New Roman"/>
+              </w:rPr>
+              <w:t>c</w:t>
+            </w:r>
+            <w:r>
+              <w:rPr>
+                <w:rFonts w:ascii="Times New Roman" w:eastAsia="標楷體" w:hAnsi="Times New Roman" w:cs="Times New Roman" w:hint="eastAsia"/>
+              </w:rPr>
+              <w:t>ycle</w:t>
+            </w:r>
+            <w:r>
+              <w:rPr>
+                <w:rFonts w:ascii="Times New Roman" w:eastAsia="標楷體" w:hAnsi="Times New Roman" w:cs="Times New Roman" w:hint="eastAsia"/>
+              </w:rPr>
+              <w:t>。</w:t>
+            </w:r>
           </w:p>
         </w:tc>
       </w:tr>
@@ -839,6 +2683,7 @@
           <w:i/>
           <w:color w:val="FF0000"/>
         </w:rPr>
+        <w:lastRenderedPageBreak/>
         <w:t xml:space="preserve">Scoring = (Total logic elements + total memory bit + 9*embedded multiplier 9-bit element) </w:t>
       </w:r>
       <m:oMath>
@@ -1693,4 +3538,16 @@
     </a:ext>
   </a:extLst>
 </a:theme>
+</file>
+
+<file path=customXml/item1.xml><?xml version="1.0" encoding="utf-8"?>
+<b:Sources xmlns:b="http://schemas.openxmlformats.org/officeDocument/2006/bibliography" xmlns="http://schemas.openxmlformats.org/officeDocument/2006/bibliography" SelectedStyle="\APASixthEditionOfficeOnline.xsl" StyleName="APA" Version="6"/>
+</file>
+
+<file path=customXml/itemProps1.xml><?xml version="1.0" encoding="utf-8"?>
+<ds:datastoreItem xmlns:ds="http://schemas.openxmlformats.org/officeDocument/2006/customXml" ds:itemID="{5C1B5DEB-5A31-47C0-9C0F-C8F9B0BCEA10}">
+  <ds:schemaRefs>
+    <ds:schemaRef ds:uri="http://schemas.openxmlformats.org/officeDocument/2006/bibliography"/>
+  </ds:schemaRefs>
+</ds:datastoreItem>
 </file>
</xml_diff>